<commit_message>
add attention based transfer learning
</commit_message>
<xml_diff>
--- a/docs/task3_a_hindi_scores copy.docx
+++ b/docs/task3_a_hindi_scores copy.docx
@@ -2,6 +2,20 @@
 <file path=word/document.xml><?xml version="1.0" encoding="utf-8"?>
 <w:document xmlns:wpc="http://schemas.microsoft.com/office/word/2010/wordprocessingCanvas" xmlns:cx="http://schemas.microsoft.com/office/drawing/2014/chartex" xmlns:cx1="http://schemas.microsoft.com/office/drawing/2015/9/8/chartex" xmlns:cx2="http://schemas.microsoft.com/office/drawing/2015/10/21/chartex" xmlns:cx3="http://schemas.microsoft.com/office/drawing/2016/5/9/chartex" xmlns:cx4="http://schemas.microsoft.com/office/drawing/2016/5/10/chartex" xmlns:cx5="http://schemas.microsoft.com/office/drawing/2016/5/11/chartex" xmlns:cx6="http://schemas.microsoft.com/office/drawing/2016/5/12/chartex" xmlns:cx7="http://schemas.microsoft.com/office/drawing/2016/5/13/chartex" xmlns:cx8="http://schemas.microsoft.com/office/drawing/2016/5/14/chartex" xmlns:mc="http://schemas.openxmlformats.org/markup-compatibility/2006" xmlns:aink="http://schemas.microsoft.com/office/drawing/2016/ink" xmlns:am3d="http://schemas.microsoft.com/office/drawing/2017/model3d" xmlns:o="urn:schemas-microsoft-com:office:office" xmlns:r="http://schemas.openxmlformats.org/officeDocument/2006/relationships" xmlns:m="http://schemas.openxmlformats.org/officeDocument/2006/math" xmlns:v="urn:schemas-microsoft-com:vml" xmlns:wp14="http://schemas.microsoft.com/office/word/2010/wordprocessingDrawing" xmlns:wp="http://schemas.openxmlformats.org/drawingml/2006/wordprocessingDrawing" xmlns:w10="urn:schemas-microsoft-com:office:word" xmlns:w="http://schemas.openxmlformats.org/wordprocessingml/2006/main" xmlns:w14="http://schemas.microsoft.com/office/word/2010/wordml" xmlns:w15="http://schemas.microsoft.com/office/word/2012/wordml" xmlns:w16cex="http://schemas.microsoft.com/office/word/2018/wordml/cex" xmlns:w16cid="http://schemas.microsoft.com/office/word/2016/wordml/cid" xmlns:w16="http://schemas.microsoft.com/office/word/2018/wordml" xmlns:w16se="http://schemas.microsoft.com/office/word/2015/wordml/symex" xmlns:wpg="http://schemas.microsoft.com/office/word/2010/wordprocessingGroup" xmlns:wpi="http://schemas.microsoft.com/office/word/2010/wordprocessingInk" xmlns:wne="http://schemas.microsoft.com/office/word/2006/wordml" xmlns:wps="http://schemas.microsoft.com/office/word/2010/wordprocessingShape" mc:Ignorable="w14 w15 w16se w16cid w16 w16cex wp14">
   <w:body>
+    <w:p>
+      <w:pPr>
+        <w:pStyle w:val="Title"/>
+        <w:rPr>
+          <w:lang w:val="en-US"/>
+        </w:rPr>
+      </w:pPr>
+      <w:r>
+        <w:rPr>
+          <w:lang w:val="en-US"/>
+        </w:rPr>
+        <w:t>HINDI</w:t>
+      </w:r>
+    </w:p>
     <w:p>
       <w:pPr>
         <w:rPr>
@@ -693,6 +707,56 @@
           </w:p>
         </w:tc>
       </w:tr>
+    </w:tbl>
+    <w:p>
+      <w:pPr>
+        <w:rPr>
+          <w:lang w:val="en-US"/>
+        </w:rPr>
+      </w:pPr>
+    </w:p>
+    <w:p>
+      <w:pPr>
+        <w:rPr>
+          <w:lang w:val="en-US"/>
+        </w:rPr>
+      </w:pPr>
+    </w:p>
+    <w:p>
+      <w:pPr>
+        <w:pStyle w:val="Title"/>
+        <w:rPr>
+          <w:lang w:val="en-US"/>
+        </w:rPr>
+      </w:pPr>
+      <w:r>
+        <w:rPr>
+          <w:lang w:val="en-US"/>
+        </w:rPr>
+        <w:t>BENGALI</w:t>
+      </w:r>
+    </w:p>
+    <w:p>
+      <w:pPr>
+        <w:rPr>
+          <w:lang w:val="en-US"/>
+        </w:rPr>
+      </w:pPr>
+    </w:p>
+    <w:tbl>
+      <w:tblPr>
+        <w:tblStyle w:val="TableGrid"/>
+        <w:tblW w:w="10687" w:type="dxa"/>
+        <w:tblInd w:w="-608" w:type="dxa"/>
+        <w:tblLook w:val="04A0" w:firstRow="1" w:lastRow="0" w:firstColumn="1" w:lastColumn="0" w:noHBand="0" w:noVBand="1"/>
+      </w:tblPr>
+      <w:tblGrid>
+        <w:gridCol w:w="5887"/>
+        <w:gridCol w:w="1410"/>
+        <w:gridCol w:w="1377"/>
+        <w:gridCol w:w="1067"/>
+        <w:gridCol w:w="946"/>
+      </w:tblGrid>
       <w:tr>
         <w:trPr>
           <w:trHeight w:val="543"/>
@@ -711,6 +775,354 @@
               <w:rPr>
                 <w:lang w:val="en-US"/>
               </w:rPr>
+              <w:t>Model</w:t>
+            </w:r>
+          </w:p>
+        </w:tc>
+        <w:tc>
+          <w:tcPr>
+            <w:tcW w:w="1410" w:type="dxa"/>
+          </w:tcPr>
+          <w:p>
+            <w:pPr>
+              <w:rPr>
+                <w:lang w:val="en-US"/>
+              </w:rPr>
+            </w:pPr>
+            <w:r>
+              <w:rPr>
+                <w:lang w:val="en-US"/>
+              </w:rPr>
+              <w:t>Accuracy</w:t>
+            </w:r>
+          </w:p>
+        </w:tc>
+        <w:tc>
+          <w:tcPr>
+            <w:tcW w:w="1377" w:type="dxa"/>
+          </w:tcPr>
+          <w:p>
+            <w:pPr>
+              <w:rPr>
+                <w:lang w:val="en-US"/>
+              </w:rPr>
+            </w:pPr>
+            <w:r>
+              <w:rPr>
+                <w:lang w:val="en-US"/>
+              </w:rPr>
+              <w:t>Precision</w:t>
+            </w:r>
+          </w:p>
+        </w:tc>
+        <w:tc>
+          <w:tcPr>
+            <w:tcW w:w="1067" w:type="dxa"/>
+          </w:tcPr>
+          <w:p>
+            <w:pPr>
+              <w:rPr>
+                <w:lang w:val="en-US"/>
+              </w:rPr>
+            </w:pPr>
+            <w:r>
+              <w:rPr>
+                <w:lang w:val="en-US"/>
+              </w:rPr>
+              <w:t>Recall</w:t>
+            </w:r>
+          </w:p>
+        </w:tc>
+        <w:tc>
+          <w:tcPr>
+            <w:tcW w:w="946" w:type="dxa"/>
+          </w:tcPr>
+          <w:p>
+            <w:pPr>
+              <w:rPr>
+                <w:lang w:val="en-US"/>
+              </w:rPr>
+            </w:pPr>
+            <w:r>
+              <w:rPr>
+                <w:lang w:val="en-US"/>
+              </w:rPr>
+              <w:t>F-1 Score</w:t>
+            </w:r>
+          </w:p>
+        </w:tc>
+      </w:tr>
+      <w:tr>
+        <w:trPr>
+          <w:trHeight w:val="543"/>
+        </w:trPr>
+        <w:tc>
+          <w:tcPr>
+            <w:tcW w:w="5887" w:type="dxa"/>
+          </w:tcPr>
+          <w:p>
+            <w:pPr>
+              <w:rPr>
+                <w:lang w:val="en-US"/>
+              </w:rPr>
+            </w:pPr>
+            <w:r>
+              <w:rPr>
+                <w:lang w:val="en-US"/>
+              </w:rPr>
+              <w:t>Bi-LSTM + Attention (hidden =32, layers =1, batch= 32)</w:t>
+            </w:r>
+          </w:p>
+        </w:tc>
+        <w:tc>
+          <w:tcPr>
+            <w:tcW w:w="1410" w:type="dxa"/>
+          </w:tcPr>
+          <w:p>
+            <w:pPr>
+              <w:rPr>
+                <w:lang w:val="en-US"/>
+              </w:rPr>
+            </w:pPr>
+            <w:r>
+              <w:rPr>
+                <w:lang w:val="en-US"/>
+              </w:rPr>
+              <w:t>-</w:t>
+            </w:r>
+          </w:p>
+        </w:tc>
+        <w:tc>
+          <w:tcPr>
+            <w:tcW w:w="1377" w:type="dxa"/>
+          </w:tcPr>
+          <w:p>
+            <w:pPr>
+              <w:rPr>
+                <w:lang w:val="en-US"/>
+              </w:rPr>
+            </w:pPr>
+            <w:r>
+              <w:rPr>
+                <w:lang w:val="en-US"/>
+              </w:rPr>
+              <w:t>-</w:t>
+            </w:r>
+          </w:p>
+        </w:tc>
+        <w:tc>
+          <w:tcPr>
+            <w:tcW w:w="1067" w:type="dxa"/>
+          </w:tcPr>
+          <w:p>
+            <w:pPr>
+              <w:rPr>
+                <w:lang w:val="en-US"/>
+              </w:rPr>
+            </w:pPr>
+            <w:r>
+              <w:rPr>
+                <w:lang w:val="en-US"/>
+              </w:rPr>
+              <w:t>-</w:t>
+            </w:r>
+          </w:p>
+        </w:tc>
+        <w:tc>
+          <w:tcPr>
+            <w:tcW w:w="946" w:type="dxa"/>
+          </w:tcPr>
+          <w:p>
+            <w:pPr>
+              <w:rPr>
+                <w:lang w:val="en-US"/>
+              </w:rPr>
+            </w:pPr>
+            <w:r>
+              <w:rPr>
+                <w:lang w:val="en-US"/>
+              </w:rPr>
+              <w:t>-</w:t>
+            </w:r>
+          </w:p>
+        </w:tc>
+      </w:tr>
+      <w:tr>
+        <w:trPr>
+          <w:trHeight w:val="543"/>
+        </w:trPr>
+        <w:tc>
+          <w:tcPr>
+            <w:tcW w:w="5887" w:type="dxa"/>
+          </w:tcPr>
+          <w:p>
+            <w:pPr>
+              <w:rPr>
+                <w:lang w:val="en-US"/>
+              </w:rPr>
+            </w:pPr>
+            <w:r>
+              <w:rPr>
+                <w:lang w:val="en-US"/>
+              </w:rPr>
+              <w:t>Bi-LSTM + Attention (hidden =32, layers =4, batch= 128)</w:t>
+            </w:r>
+          </w:p>
+        </w:tc>
+        <w:tc>
+          <w:tcPr>
+            <w:tcW w:w="1410" w:type="dxa"/>
+          </w:tcPr>
+          <w:p>
+            <w:pPr>
+              <w:rPr>
+                <w:lang w:val="en-US"/>
+              </w:rPr>
+            </w:pPr>
+            <w:r>
+              <w:t>0.75</w:t>
+            </w:r>
+          </w:p>
+        </w:tc>
+        <w:tc>
+          <w:tcPr>
+            <w:tcW w:w="1377" w:type="dxa"/>
+          </w:tcPr>
+          <w:p>
+            <w:pPr>
+              <w:rPr>
+                <w:lang w:val="en-US"/>
+              </w:rPr>
+            </w:pPr>
+            <w:r>
+              <w:t>0.75</w:t>
+            </w:r>
+          </w:p>
+        </w:tc>
+        <w:tc>
+          <w:tcPr>
+            <w:tcW w:w="1067" w:type="dxa"/>
+          </w:tcPr>
+          <w:p>
+            <w:pPr>
+              <w:rPr>
+                <w:lang w:val="en-US"/>
+              </w:rPr>
+            </w:pPr>
+            <w:r>
+              <w:t>0.75</w:t>
+            </w:r>
+          </w:p>
+        </w:tc>
+        <w:tc>
+          <w:tcPr>
+            <w:tcW w:w="946" w:type="dxa"/>
+          </w:tcPr>
+          <w:p>
+            <w:pPr>
+              <w:rPr>
+                <w:lang w:val="en-US"/>
+              </w:rPr>
+            </w:pPr>
+            <w:r>
+              <w:t>0.75</w:t>
+            </w:r>
+          </w:p>
+        </w:tc>
+      </w:tr>
+      <w:tr>
+        <w:trPr>
+          <w:trHeight w:val="543"/>
+        </w:trPr>
+        <w:tc>
+          <w:tcPr>
+            <w:tcW w:w="5887" w:type="dxa"/>
+          </w:tcPr>
+          <w:p>
+            <w:pPr>
+              <w:rPr>
+                <w:lang w:val="en-US"/>
+              </w:rPr>
+            </w:pPr>
+            <w:r>
+              <w:rPr>
+                <w:lang w:val="en-US"/>
+              </w:rPr>
+              <w:t>Bi-LSTM + Attention (hidden =64, layers =4, batch= 128)</w:t>
+            </w:r>
+          </w:p>
+        </w:tc>
+        <w:tc>
+          <w:tcPr>
+            <w:tcW w:w="1410" w:type="dxa"/>
+          </w:tcPr>
+          <w:p>
+            <w:r>
+              <w:rPr>
+                <w:lang w:val="en-US"/>
+              </w:rPr>
+              <w:t>-</w:t>
+            </w:r>
+          </w:p>
+        </w:tc>
+        <w:tc>
+          <w:tcPr>
+            <w:tcW w:w="1377" w:type="dxa"/>
+          </w:tcPr>
+          <w:p>
+            <w:r>
+              <w:rPr>
+                <w:lang w:val="en-US"/>
+              </w:rPr>
+              <w:t>-</w:t>
+            </w:r>
+          </w:p>
+        </w:tc>
+        <w:tc>
+          <w:tcPr>
+            <w:tcW w:w="1067" w:type="dxa"/>
+          </w:tcPr>
+          <w:p>
+            <w:r>
+              <w:rPr>
+                <w:lang w:val="en-US"/>
+              </w:rPr>
+              <w:t>-</w:t>
+            </w:r>
+          </w:p>
+        </w:tc>
+        <w:tc>
+          <w:tcPr>
+            <w:tcW w:w="946" w:type="dxa"/>
+          </w:tcPr>
+          <w:p>
+            <w:r>
+              <w:rPr>
+                <w:lang w:val="en-US"/>
+              </w:rPr>
+              <w:t>-</w:t>
+            </w:r>
+          </w:p>
+        </w:tc>
+      </w:tr>
+      <w:tr>
+        <w:trPr>
+          <w:trHeight w:val="530"/>
+        </w:trPr>
+        <w:tc>
+          <w:tcPr>
+            <w:tcW w:w="5887" w:type="dxa"/>
+          </w:tcPr>
+          <w:p>
+            <w:pPr>
+              <w:rPr>
+                <w:lang w:val="en-US"/>
+              </w:rPr>
+            </w:pPr>
+            <w:r>
+              <w:rPr>
+                <w:lang w:val="en-US"/>
+              </w:rPr>
               <w:t>Bi-LSTM + Attention (hidden =32, layers =6, batch= 128)</w:t>
             </w:r>
           </w:p>
@@ -722,15 +1134,14 @@
           <w:p>
             <w:pPr>
               <w:rPr>
-                <w:b/>
-                <w:bCs/>
-                <w:color w:val="212121"/>
-                <w:shd w:val="clear" w:color="auto" w:fill="FFFFFF"/>
-                <w:lang w:val="en-US"/>
-              </w:rPr>
-            </w:pPr>
-            <w:r>
-              <w:t>0.67</w:t>
+                <w:lang w:val="en-US"/>
+              </w:rPr>
+            </w:pPr>
+            <w:r>
+              <w:rPr>
+                <w:lang w:val="en-US"/>
+              </w:rPr>
+              <w:t>-</w:t>
             </w:r>
           </w:p>
         </w:tc>
@@ -741,21 +1152,14 @@
           <w:p>
             <w:pPr>
               <w:rPr>
-                <w:b/>
-                <w:bCs/>
-                <w:color w:val="212121"/>
-                <w:shd w:val="clear" w:color="auto" w:fill="FFFFFF"/>
-                <w:lang w:val="en-US"/>
-              </w:rPr>
-            </w:pPr>
-            <w:r>
-              <w:t>0.6</w:t>
-            </w:r>
-            <w:r>
-              <w:rPr>
-                <w:lang w:val="en-US"/>
-              </w:rPr>
-              <w:t>9</w:t>
+                <w:lang w:val="en-US"/>
+              </w:rPr>
+            </w:pPr>
+            <w:r>
+              <w:rPr>
+                <w:lang w:val="en-US"/>
+              </w:rPr>
+              <w:t>-</w:t>
             </w:r>
           </w:p>
         </w:tc>
@@ -766,15 +1170,55 @@
           <w:p>
             <w:pPr>
               <w:rPr>
-                <w:b/>
-                <w:bCs/>
-                <w:color w:val="212121"/>
-                <w:shd w:val="clear" w:color="auto" w:fill="FFFFFF"/>
-                <w:lang w:val="en-US"/>
-              </w:rPr>
-            </w:pPr>
-            <w:r>
-              <w:t>0.6</w:t>
+                <w:lang w:val="en-US"/>
+              </w:rPr>
+            </w:pPr>
+            <w:r>
+              <w:rPr>
+                <w:lang w:val="en-US"/>
+              </w:rPr>
+              <w:t>-</w:t>
+            </w:r>
+          </w:p>
+        </w:tc>
+        <w:tc>
+          <w:tcPr>
+            <w:tcW w:w="946" w:type="dxa"/>
+          </w:tcPr>
+          <w:p>
+            <w:pPr>
+              <w:rPr>
+                <w:lang w:val="en-US"/>
+              </w:rPr>
+            </w:pPr>
+            <w:r>
+              <w:rPr>
+                <w:lang w:val="en-US"/>
+              </w:rPr>
+              <w:t>-</w:t>
+            </w:r>
+          </w:p>
+        </w:tc>
+      </w:tr>
+      <w:tr>
+        <w:trPr>
+          <w:trHeight w:val="543"/>
+        </w:trPr>
+        <w:tc>
+          <w:tcPr>
+            <w:tcW w:w="5887" w:type="dxa"/>
+          </w:tcPr>
+          <w:p>
+            <w:pPr>
+              <w:rPr>
+                <w:lang w:val="en-US"/>
+              </w:rPr>
+            </w:pPr>
+            <w:r>
+              <w:rPr>
+                <w:lang w:val="en-US"/>
+              </w:rPr>
+              <w:t>Bi-LSTM + Attention (hidden =32, layers =</w:t>
             </w:r>
             <w:r>
               <w:rPr>
@@ -782,6 +1226,66 @@
               </w:rPr>
               <w:t>8</w:t>
             </w:r>
+            <w:r>
+              <w:rPr>
+                <w:lang w:val="en-US"/>
+              </w:rPr>
+              <w:t>, batch= 128)</w:t>
+            </w:r>
+          </w:p>
+        </w:tc>
+        <w:tc>
+          <w:tcPr>
+            <w:tcW w:w="1410" w:type="dxa"/>
+          </w:tcPr>
+          <w:p>
+            <w:pPr>
+              <w:rPr>
+                <w:lang w:val="en-US"/>
+              </w:rPr>
+            </w:pPr>
+            <w:r>
+              <w:rPr>
+                <w:lang w:val="en-US"/>
+              </w:rPr>
+              <w:t>-</w:t>
+            </w:r>
+          </w:p>
+        </w:tc>
+        <w:tc>
+          <w:tcPr>
+            <w:tcW w:w="1377" w:type="dxa"/>
+          </w:tcPr>
+          <w:p>
+            <w:pPr>
+              <w:rPr>
+                <w:lang w:val="en-US"/>
+              </w:rPr>
+            </w:pPr>
+            <w:r>
+              <w:rPr>
+                <w:lang w:val="en-US"/>
+              </w:rPr>
+              <w:t>-</w:t>
+            </w:r>
+          </w:p>
+        </w:tc>
+        <w:tc>
+          <w:tcPr>
+            <w:tcW w:w="1067" w:type="dxa"/>
+          </w:tcPr>
+          <w:p>
+            <w:pPr>
+              <w:rPr>
+                <w:lang w:val="en-US"/>
+              </w:rPr>
+            </w:pPr>
+            <w:r>
+              <w:rPr>
+                <w:lang w:val="en-US"/>
+              </w:rPr>
+              <w:t>-</w:t>
+            </w:r>
           </w:p>
         </w:tc>
         <w:tc>
@@ -791,15 +1295,14 @@
           <w:p>
             <w:pPr>
               <w:rPr>
-                <w:b/>
-                <w:bCs/>
-                <w:color w:val="212121"/>
-                <w:shd w:val="clear" w:color="auto" w:fill="FFFFFF"/>
-                <w:lang w:val="en-US"/>
-              </w:rPr>
-            </w:pPr>
-            <w:r>
-              <w:t>0.67</w:t>
+                <w:lang w:val="en-US"/>
+              </w:rPr>
+            </w:pPr>
+            <w:r>
+              <w:rPr>
+                <w:lang w:val="en-US"/>
+              </w:rPr>
+              <w:t>-</w:t>
             </w:r>
           </w:p>
         </w:tc>
@@ -1272,6 +1775,40 @@
       </w:tblBorders>
     </w:tblPr>
   </w:style>
+  <w:style w:type="paragraph" w:styleId="Title">
+    <w:name w:val="Title"/>
+    <w:basedOn w:val="Normal"/>
+    <w:next w:val="Normal"/>
+    <w:link w:val="TitleChar"/>
+    <w:uiPriority w:val="10"/>
+    <w:qFormat/>
+    <w:rsid w:val="008A03A6"/>
+    <w:pPr>
+      <w:contextualSpacing/>
+    </w:pPr>
+    <w:rPr>
+      <w:rFonts w:asciiTheme="majorHAnsi" w:eastAsiaTheme="majorEastAsia" w:hAnsiTheme="majorHAnsi" w:cstheme="majorBidi"/>
+      <w:spacing w:val="-10"/>
+      <w:kern w:val="28"/>
+      <w:sz w:val="56"/>
+      <w:szCs w:val="56"/>
+    </w:rPr>
+  </w:style>
+  <w:style w:type="character" w:customStyle="1" w:styleId="TitleChar">
+    <w:name w:val="Title Char"/>
+    <w:basedOn w:val="DefaultParagraphFont"/>
+    <w:link w:val="Title"/>
+    <w:uiPriority w:val="10"/>
+    <w:rsid w:val="008A03A6"/>
+    <w:rPr>
+      <w:rFonts w:asciiTheme="majorHAnsi" w:eastAsiaTheme="majorEastAsia" w:hAnsiTheme="majorHAnsi" w:cstheme="majorBidi"/>
+      <w:spacing w:val="-10"/>
+      <w:kern w:val="28"/>
+      <w:sz w:val="56"/>
+      <w:szCs w:val="56"/>
+      <w:lang w:eastAsia="en-GB"/>
+    </w:rPr>
+  </w:style>
 </w:styles>
 </file>
 

</xml_diff>